<commit_message>
feat: add Documenti page with links to Quotazioni and Regolamento
</commit_message>
<xml_diff>
--- a/public/docs/Regolamento_erFantacalcio.docx
+++ b/public/docs/Regolamento_erFantacalcio.docx
@@ -1,6 +1,6 @@
 
 <file path=word/document.xml><?xml version="1.0" encoding="utf-8"?>
-<w:document xmlns:wpc="http://schemas.microsoft.com/office/word/2010/wordprocessingCanvas" xmlns:cx="http://schemas.microsoft.com/office/drawing/2014/chartex" xmlns:cx1="http://schemas.microsoft.com/office/drawing/2015/9/8/chartex" xmlns:cx2="http://schemas.microsoft.com/office/drawing/2015/10/21/chartex" xmlns:cx3="http://schemas.microsoft.com/office/drawing/2016/5/9/chartex" xmlns:cx4="http://schemas.microsoft.com/office/drawing/2016/5/10/chartex" xmlns:cx5="http://schemas.microsoft.com/office/drawing/2016/5/11/chartex" xmlns:cx6="http://schemas.microsoft.com/office/drawing/2016/5/12/chartex" xmlns:cx7="http://schemas.microsoft.com/office/drawing/2016/5/13/chartex" xmlns:cx8="http://schemas.microsoft.com/office/drawing/2016/5/14/chartex" xmlns:mc="http://schemas.openxmlformats.org/markup-compatibility/2006" xmlns:aink="http://schemas.microsoft.com/office/drawing/2016/ink" xmlns:am3d="http://schemas.microsoft.com/office/drawing/2017/model3d" xmlns:o="urn:schemas-microsoft-com:office:office" xmlns:oel="http://schemas.microsoft.com/office/2019/extlst" xmlns:r="http://schemas.openxmlformats.org/officeDocument/2006/relationships" xmlns:m="http://schemas.openxmlformats.org/officeDocument/2006/math" xmlns:v="urn:schemas-microsoft-com:vml" xmlns:wp14="http://schemas.microsoft.com/office/word/2010/wordprocessingDrawing" xmlns:wp="http://schemas.openxmlformats.org/drawingml/2006/wordprocessingDrawing" xmlns:w10="urn:schemas-microsoft-com:office:word" xmlns:w="http://schemas.openxmlformats.org/wordprocessingml/2006/main" xmlns:w14="http://schemas.microsoft.com/office/word/2010/wordml" xmlns:w15="http://schemas.microsoft.com/office/word/2012/wordml" xmlns:w16cex="http://schemas.microsoft.com/office/word/2018/wordml/cex" xmlns:w16cid="http://schemas.microsoft.com/office/word/2016/wordml/cid" xmlns:w16="http://schemas.microsoft.com/office/word/2018/wordml" xmlns:w16du="http://schemas.microsoft.com/office/word/2023/wordml/word16du" xmlns:w16sdtdh="http://schemas.microsoft.com/office/word/2020/wordml/sdtdatahash" xmlns:w16se="http://schemas.microsoft.com/office/word/2015/wordml/symex" xmlns:wpg="http://schemas.microsoft.com/office/word/2010/wordprocessingGroup" xmlns:wpi="http://schemas.microsoft.com/office/word/2010/wordprocessingInk" xmlns:wne="http://schemas.microsoft.com/office/word/2006/wordml" xmlns:wps="http://schemas.microsoft.com/office/word/2010/wordprocessingShape" mc:Ignorable="w14 w15 w16se w16cid w16 w16cex w16sdtdh w16du wp14">
+<w:document xmlns:wpc="http://schemas.microsoft.com/office/word/2010/wordprocessingCanvas" xmlns:cx="http://schemas.microsoft.com/office/drawing/2014/chartex" xmlns:cx1="http://schemas.microsoft.com/office/drawing/2015/9/8/chartex" xmlns:cx2="http://schemas.microsoft.com/office/drawing/2015/10/21/chartex" xmlns:cx3="http://schemas.microsoft.com/office/drawing/2016/5/9/chartex" xmlns:cx4="http://schemas.microsoft.com/office/drawing/2016/5/10/chartex" xmlns:cx5="http://schemas.microsoft.com/office/drawing/2016/5/11/chartex" xmlns:cx6="http://schemas.microsoft.com/office/drawing/2016/5/12/chartex" xmlns:cx7="http://schemas.microsoft.com/office/drawing/2016/5/13/chartex" xmlns:cx8="http://schemas.microsoft.com/office/drawing/2016/5/14/chartex" xmlns:mc="http://schemas.openxmlformats.org/markup-compatibility/2006" xmlns:aink="http://schemas.microsoft.com/office/drawing/2016/ink" xmlns:am3d="http://schemas.microsoft.com/office/drawing/2017/model3d" xmlns:o="urn:schemas-microsoft-com:office:office" xmlns:oel="http://schemas.microsoft.com/office/2019/extlst" xmlns:r="http://schemas.openxmlformats.org/officeDocument/2006/relationships" xmlns:m="http://schemas.openxmlformats.org/officeDocument/2006/math" xmlns:v="urn:schemas-microsoft-com:vml" xmlns:wp14="http://schemas.microsoft.com/office/word/2010/wordprocessingDrawing" xmlns:wp="http://schemas.openxmlformats.org/drawingml/2006/wordprocessingDrawing" xmlns:w10="urn:schemas-microsoft-com:office:word" xmlns:w="http://schemas.openxmlformats.org/wordprocessingml/2006/main" xmlns:w14="http://schemas.microsoft.com/office/word/2010/wordml" xmlns:w15="http://schemas.microsoft.com/office/word/2012/wordml" xmlns:w16cex="http://schemas.microsoft.com/office/word/2018/wordml/cex" xmlns:w16cid="http://schemas.microsoft.com/office/word/2016/wordml/cid" xmlns:w16="http://schemas.microsoft.com/office/word/2018/wordml" xmlns:w16du="http://schemas.microsoft.com/office/word/2023/wordml/word16du" xmlns:w16sdtdh="http://schemas.microsoft.com/office/word/2020/wordml/sdtdatahash" xmlns:w16sdtfl="http://schemas.microsoft.com/office/word/2024/wordml/sdtformatlock" xmlns:w16se="http://schemas.microsoft.com/office/word/2015/wordml/symex" xmlns:wpg="http://schemas.microsoft.com/office/word/2010/wordprocessingGroup" xmlns:wpi="http://schemas.microsoft.com/office/word/2010/wordprocessingInk" xmlns:wne="http://schemas.microsoft.com/office/word/2006/wordml" xmlns:wps="http://schemas.microsoft.com/office/word/2010/wordprocessingShape" mc:Ignorable="w14 w15 w16se w16cid w16 w16cex w16sdtdh w16sdtfl w16du wp14">
   <w:body>
     <w:p>
       <w:pPr>
@@ -8,10 +8,24 @@
         <w:jc w:val="center"/>
       </w:pPr>
       <w:r>
-        <w:t>Regolamento erFantacalcio</w:t>
-      </w:r>
-      <w:r>
-        <w:t xml:space="preserve"> 2024-2025</w:t>
+        <w:t xml:space="preserve">Regolamento </w:t>
+      </w:r>
+      <w:proofErr w:type="spellStart"/>
+      <w:r>
+        <w:t>erFantacalcio</w:t>
+      </w:r>
+      <w:proofErr w:type="spellEnd"/>
+      <w:r>
+        <w:t xml:space="preserve"> 202</w:t>
+      </w:r>
+      <w:r>
+        <w:t>5</w:t>
+      </w:r>
+      <w:r>
+        <w:t>-202</w:t>
+      </w:r>
+      <w:r>
+        <w:t>6</w:t>
       </w:r>
     </w:p>
     <w:p/>
@@ -27,7 +41,41 @@
     </w:p>
     <w:p>
       <w:r>
-        <w:t>Si saltano le prime 3 giornate di serie A, si comincia la nostra stagione dalla 4 giornata di serie A prevista per sabato 14 settembre e termina la 38 giornata di serie A prevista per il 25 maggio 2025.</w:t>
+        <w:t xml:space="preserve">Si saltano le prime 3 giornate di serie A, si comincia la nostra stagione dalla </w:t>
+      </w:r>
+      <w:proofErr w:type="gramStart"/>
+      <w:r>
+        <w:t>4</w:t>
+      </w:r>
+      <w:proofErr w:type="gramEnd"/>
+      <w:r>
+        <w:t xml:space="preserve"> giornata di serie A prevista per </w:t>
+      </w:r>
+      <w:r>
+        <w:t>venerdì 19</w:t>
+      </w:r>
+      <w:r>
+        <w:t xml:space="preserve"> settembre e termina la </w:t>
+      </w:r>
+      <w:proofErr w:type="gramStart"/>
+      <w:r>
+        <w:t>38</w:t>
+      </w:r>
+      <w:proofErr w:type="gramEnd"/>
+      <w:r>
+        <w:t xml:space="preserve"> giornata di serie A prevista per il 2</w:t>
+      </w:r>
+      <w:r>
+        <w:t>4</w:t>
+      </w:r>
+      <w:r>
+        <w:t xml:space="preserve"> maggio 202</w:t>
+      </w:r>
+      <w:r>
+        <w:t>6</w:t>
+      </w:r>
+      <w:r>
+        <w:t>.</w:t>
       </w:r>
     </w:p>
     <w:p/>
@@ -94,7 +142,15 @@
     </w:p>
     <w:p>
       <w:r>
-        <w:t>Tutte le partite di Champions verranno giocate in contemporanea con una partita di fantacampionato. In caso di parità tra reti fatte e subite verrà assegnato come vincitore la squadra che ha realizzato il maggior numero di fantapunti nelle partite coinvolte.</w:t>
+        <w:t xml:space="preserve">Tutte le partite di Champions verranno giocate in contemporanea con una partita di fantacampionato. In caso di parità tra reti fatte e subite verrà assegnato come vincitore la squadra che ha realizzato il maggior numero di </w:t>
+      </w:r>
+      <w:proofErr w:type="spellStart"/>
+      <w:r>
+        <w:t>fantapunti</w:t>
+      </w:r>
+      <w:proofErr w:type="spellEnd"/>
+      <w:r>
+        <w:t xml:space="preserve"> nelle partite coinvolte.</w:t>
       </w:r>
     </w:p>
     <w:p>
@@ -211,8 +267,13 @@
       </w:r>
     </w:p>
     <w:p>
-      <w:r>
-        <w:t>11 titolari</w:t>
+      <w:proofErr w:type="gramStart"/>
+      <w:r>
+        <w:t>11</w:t>
+      </w:r>
+      <w:proofErr w:type="gramEnd"/>
+      <w:r>
+        <w:t xml:space="preserve"> titolari</w:t>
       </w:r>
     </w:p>
     <w:p>
@@ -232,7 +293,47 @@
     </w:p>
     <w:p>
       <w:r>
-        <w:t>I voti verranno presi dal sito PianetaFantacalcio.it; sul sito vengono riportati tutti i voti di tutte le principali testate giornalistiche sportive: Corriere dello sport e Gazzetta. Il conteggio di ciascun giocatore verrà fatto usando la media dei 2 giornali con precisione al 2° numero decimale. E’ importante ricordare che la media viene fatta solo sui voti presenti per un calciatore; ad esempio se Totti prende 6 sul corriere, s.v sulla gazzetta, il voto finale sarà 6. Inoltre se un giornale assegna un gol a un giocatore, mentre un altro giornale non assegna il gol ma dà l’autogol al difensore, verrà presa in considerazione esclusivamente la decisione che prenderà pianetafantacalcio.it Gli assist vengono presi esclusivamente dal Corriere dello Sport.</w:t>
+        <w:t xml:space="preserve">I voti verranno presi dal sito PianetaFantacalcio.it; sul sito vengono riportati tutti i voti di tutte le principali testate giornalistiche sportive: Corriere dello sport e Gazzetta. Il conteggio di ciascun giocatore verrà fatto usando la media dei 2 giornali con precisione al </w:t>
+      </w:r>
+      <w:proofErr w:type="gramStart"/>
+      <w:r>
+        <w:t>2°</w:t>
+      </w:r>
+      <w:proofErr w:type="gramEnd"/>
+      <w:r>
+        <w:t xml:space="preserve"> numero decimale. </w:t>
+      </w:r>
+      <w:proofErr w:type="gramStart"/>
+      <w:r>
+        <w:t>E’</w:t>
+      </w:r>
+      <w:proofErr w:type="gramEnd"/>
+      <w:r>
+        <w:t xml:space="preserve"> importante ricordare che la media viene fatta solo sui voti presenti per un calciatore; </w:t>
+      </w:r>
+      <w:proofErr w:type="gramStart"/>
+      <w:r>
+        <w:t>ad esempio</w:t>
+      </w:r>
+      <w:proofErr w:type="gramEnd"/>
+      <w:r>
+        <w:t xml:space="preserve"> se Totti prende 6 sul corriere, </w:t>
+      </w:r>
+      <w:proofErr w:type="spellStart"/>
+      <w:r>
+        <w:t>s.v</w:t>
+      </w:r>
+      <w:proofErr w:type="spellEnd"/>
+      <w:r>
+        <w:t xml:space="preserve"> sulla gazzetta, il voto finale sarà 6. </w:t>
+      </w:r>
+      <w:proofErr w:type="gramStart"/>
+      <w:r>
+        <w:t>Inoltre</w:t>
+      </w:r>
+      <w:proofErr w:type="gramEnd"/>
+      <w:r>
+        <w:t xml:space="preserve"> se un giornale assegna un gol a un giocatore, mentre un altro giornale non assegna il gol ma dà l’autogol al difensore, verrà presa in considerazione esclusivamente la decisione che prenderà pianetafantacalcio.it Gli assist vengono presi esclusivamente dal Corriere dello Sport.</w:t>
       </w:r>
     </w:p>
     <w:p/>
@@ -248,11 +349,53 @@
     </w:p>
     <w:p>
       <w:r>
-        <w:t xml:space="preserve">Il numero massimo delle sostituzioni è fissato a 6 giocatori. Le sostituzioni seguono come sempre l’ordine del primo schierato per ciascun ruolo, secondariamente viene preso in considerazione il miglior voto (es.: non mi giocano 2 Dif, 2 Cen, 2 Att, tra le riserve mi entrerà la prima scelta del Dif, del Cen, dell’Att; come quarta riserva mi entrerà il migliore tra le seconde scelte). In caso non vi sia alcun sostituto il giocatore senza voto prende in automatico </w:t>
-      </w:r>
+        <w:t xml:space="preserve">Il numero massimo delle sostituzioni è fissato a </w:t>
+      </w:r>
+      <w:proofErr w:type="gramStart"/>
+      <w:r>
+        <w:t>6</w:t>
+      </w:r>
+      <w:proofErr w:type="gramEnd"/>
+      <w:r>
+        <w:t xml:space="preserve"> giocatori. Le sostituzioni seguono come sempre l’ordine del primo schierato per ciascun ruolo, secondariamente viene preso in considerazione il miglior voto (es.: non mi giocano 2 </w:t>
+      </w:r>
+      <w:proofErr w:type="spellStart"/>
+      <w:r>
+        <w:t>Dif</w:t>
+      </w:r>
+      <w:proofErr w:type="spellEnd"/>
+      <w:r>
+        <w:t xml:space="preserve">, 2 Cen, 2 </w:t>
+      </w:r>
+      <w:proofErr w:type="spellStart"/>
+      <w:r>
+        <w:t>Att</w:t>
+      </w:r>
+      <w:proofErr w:type="spellEnd"/>
+      <w:r>
+        <w:t xml:space="preserve">, tra le riserve mi entrerà la prima scelta del </w:t>
+      </w:r>
+      <w:proofErr w:type="spellStart"/>
+      <w:r>
+        <w:t>Dif</w:t>
+      </w:r>
+      <w:proofErr w:type="spellEnd"/>
+      <w:r>
+        <w:t>, del Cen, dell’</w:t>
+      </w:r>
+      <w:proofErr w:type="spellStart"/>
+      <w:r>
+        <w:t>Att</w:t>
+      </w:r>
+      <w:proofErr w:type="spellEnd"/>
+      <w:r>
+        <w:t xml:space="preserve">; come quarta riserva mi entrerà il migliore tra le seconde scelte). In caso non vi sia alcun sostituto il giocatore senza voto prende in automatico </w:t>
+      </w:r>
+      <w:proofErr w:type="gramStart"/>
       <w:r>
         <w:t>3</w:t>
       </w:r>
+      <w:proofErr w:type="gramEnd"/>
       <w:r>
         <w:t xml:space="preserve"> come voto.</w:t>
       </w:r>
@@ -569,7 +712,31 @@
     </w:p>
     <w:p>
       <w:r>
-        <w:t>Per le partite eliminatorie come la semifinale o la finale di champions in caso di partita che finisce in parità vincerà la squadra che ha realizzato il miglior fantapunteggio. Per la semifinale si calcolerà il fanta punteggio dell’andata più quello del ritorno.</w:t>
+        <w:t xml:space="preserve">Per le partite eliminatorie come la semifinale o la finale di </w:t>
+      </w:r>
+      <w:proofErr w:type="spellStart"/>
+      <w:r>
+        <w:t>champions</w:t>
+      </w:r>
+      <w:proofErr w:type="spellEnd"/>
+      <w:r>
+        <w:t xml:space="preserve"> in caso di partita che finisce in parità vincerà la squadra che ha realizzato il miglior </w:t>
+      </w:r>
+      <w:proofErr w:type="spellStart"/>
+      <w:r>
+        <w:t>fantapunteggio</w:t>
+      </w:r>
+      <w:proofErr w:type="spellEnd"/>
+      <w:r>
+        <w:t xml:space="preserve">. Per la semifinale si calcolerà il </w:t>
+      </w:r>
+      <w:proofErr w:type="spellStart"/>
+      <w:r>
+        <w:t>fanta</w:t>
+      </w:r>
+      <w:proofErr w:type="spellEnd"/>
+      <w:r>
+        <w:t xml:space="preserve"> punteggio dell’andata più quello del ritorno.</w:t>
       </w:r>
     </w:p>
     <w:p/>
@@ -596,8 +763,13 @@
         </w:numPr>
       </w:pPr>
       <w:r>
-        <w:t>Tramite WhatsApp! Sul gruppo erFantacalcio</w:t>
-      </w:r>
+        <w:t xml:space="preserve">Tramite WhatsApp! Sul gruppo </w:t>
+      </w:r>
+      <w:proofErr w:type="spellStart"/>
+      <w:r>
+        <w:t>erFantacalcio</w:t>
+      </w:r>
+      <w:proofErr w:type="spellEnd"/>
     </w:p>
     <w:p>
       <w:pPr>
@@ -633,7 +805,15 @@
     </w:p>
     <w:p>
       <w:r>
-        <w:t>In caso di partite rinviate in serie A, si aspetterà il recupero della stessa per procedere all’aggiornamento dei voti del fantacalcio. Nel frattempo si aggiornerà la giornata impostando a tutte le partite di giornata il risultato di 0-0. Dopo il recupero, i giocatori schierati in formazione e non scesi in campo nella partita, avranno il 6 politico solo nel caso in cui non ci sia nessun sostituto disponibile.</w:t>
+        <w:t xml:space="preserve">In caso di partite rinviate in serie A, si aspetterà il recupero della stessa per procedere all’aggiornamento dei voti del fantacalcio. </w:t>
+      </w:r>
+      <w:proofErr w:type="gramStart"/>
+      <w:r>
+        <w:t>Nel frattempo</w:t>
+      </w:r>
+      <w:proofErr w:type="gramEnd"/>
+      <w:r>
+        <w:t xml:space="preserve"> si aggiornerà la giornata impostando a tutte le partite di giornata il risultato di 0-0. Dopo il recupero, i giocatori schierati in formazione e non scesi in campo nella partita, avranno il 6 politico solo nel caso in cui non ci sia nessun sostituto disponibile.</w:t>
       </w:r>
     </w:p>
     <w:p/>
@@ -649,7 +829,15 @@
     </w:p>
     <w:p>
       <w:r>
-        <w:t>Durante l’asta ciascun presidente chiamerà un giocatore seguendo il consueto ordine (portieri, difensori, centrocampisti, attaccanti). Ogni presidente può chiamare 1 solo giocatore a sua scelta con la chiamata a busta. Al mercato di settembre ogni squadra partirà con 600 fantamilioni. Nel caso una squadra spenda più soldi di quelli concessi si procederà togliendo alla squadra il giocatore più pagato nel mercato; inoltre il giocatore tolto potrà essere comprato dalle altre squadre solo nel mercato di gennaio; la squadra penalizzata ovviamente non riprende nessun fantamilione dal giocatore perso. Per altre tipologie di illeciti voluti o non voluti durante il mercato iniziale si applicherà una multa che verrà decisa sul momento dalle persone non interessate direttamente nella questione. Suddetta multa andrà ad arricchire il montepremi del Campionato. Inoltre, dove possibile, il danno dovrà essere quanto prima "aggiustato" per riportare la situazione alla normalità. I giocatori non potranno più essere ceduti in cambio di soldi reali direttamente al presidente che vende; i giocatori messi sul mercato verranno battuti all’asta e i soldi andranno solo sul montepremi generale.</w:t>
+        <w:t xml:space="preserve">Durante l’asta ciascun presidente chiamerà un giocatore seguendo il consueto ordine (portieri, difensori, centrocampisti, attaccanti). Ogni presidente può chiamare 1 solo giocatore a sua scelta con la chiamata a busta. Al mercato di settembre ogni squadra partirà con 600 fantamilioni. Nel caso una squadra spenda più soldi di quelli concessi si procederà togliendo alla squadra il giocatore più pagato nel mercato; </w:t>
+      </w:r>
+      <w:proofErr w:type="gramStart"/>
+      <w:r>
+        <w:t>inoltre</w:t>
+      </w:r>
+      <w:proofErr w:type="gramEnd"/>
+      <w:r>
+        <w:t xml:space="preserve"> il giocatore tolto potrà essere comprato dalle altre squadre solo nel mercato di gennaio; la squadra penalizzata ovviamente non riprende nessun fantamilione dal giocatore perso. Per altre tipologie di illeciti voluti o non voluti durante il mercato iniziale si applicherà una multa che verrà decisa sul momento dalle persone non interessate direttamente nella questione. Suddetta multa andrà ad arricchire il montepremi del Campionato. Inoltre, dove possibile, il danno dovrà essere quanto prima "aggiustato" per riportare la situazione alla normalità. I giocatori non potranno più essere ceduti in cambio di soldi reali direttamente al presidente che vende; i giocatori messi sul mercato verranno battuti all’asta e i soldi andranno solo sul montepremi generale.</w:t>
       </w:r>
     </w:p>
     <w:p/>
@@ -696,7 +884,15 @@
     </w:p>
     <w:p>
       <w:r>
-        <w:t>Il mercato di riparazione si terrà, subito dopo la conclusione del mercato reale della serie A, fissato per il 31 gennaio. Per investire al mercato di gennaio si usano i fantamilioni restanti dal mercato di settembre; i fantamilioni restanti verranno tramutati in € secondo la seguente regola: 1 € = 5 fantamilioni In caso di slittamenti del mercato le partite giocate in meno di 11 giocatori prevedono un 6 politico per ogni giocatore mancante in formazione. I giocatori non potranno più essere ceduti in cambio di soldi reali direttamente al presidente che vende; i giocatori messi sul mercato verranno battuti all’asta e i soldi andranno solo sul montepremi generale.</w:t>
+        <w:t xml:space="preserve">Il mercato di riparazione si terrà, subito dopo la conclusione del mercato reale della serie A, fissato per il 31 gennaio. Per investire al mercato di gennaio si usano i fantamilioni restanti dal mercato di settembre; i fantamilioni restanti verranno tramutati in € secondo la seguente regola: 1 € = 5 </w:t>
+      </w:r>
+      <w:proofErr w:type="gramStart"/>
+      <w:r>
+        <w:t>fantamilioni</w:t>
+      </w:r>
+      <w:proofErr w:type="gramEnd"/>
+      <w:r>
+        <w:t xml:space="preserve"> In caso di slittamenti del mercato le partite giocate in meno di 11 giocatori prevedono un 6 politico per ogni giocatore mancante in formazione. I giocatori non potranno più essere ceduti in cambio di soldi reali direttamente al presidente che vende; i giocatori messi sul mercato verranno battuti all’asta e i soldi andranno solo sul montepremi generale.</w:t>
       </w:r>
     </w:p>
     <w:p/>
@@ -797,7 +993,15 @@
     </w:p>
     <w:p>
       <w:r>
-        <w:t>Al termine della stagione, la squadra che si classifica nel campionato all’ultimo posto subirà, la prossima stagione, il cambio del nome della propria squadra. Gli altri 7 presidenti dovranno decidere il nuovo nome da assegnare alla squadra arrivata ultima.</w:t>
+        <w:t xml:space="preserve">Al termine della stagione, la squadra che si classifica nel campionato all’ultimo posto subirà, la prossima stagione, il cambio del nome della propria squadra. Gli altri </w:t>
+      </w:r>
+      <w:proofErr w:type="gramStart"/>
+      <w:r>
+        <w:t>7</w:t>
+      </w:r>
+      <w:proofErr w:type="gramEnd"/>
+      <w:r>
+        <w:t xml:space="preserve"> presidenti dovranno decidere il nuovo nome da assegnare alla squadra arrivata ultima.</w:t>
       </w:r>
     </w:p>
     <w:sectPr>
@@ -811,7 +1015,7 @@
 </file>
 
 <file path=word/numbering.xml><?xml version="1.0" encoding="utf-8"?>
-<w:numbering xmlns:wpc="http://schemas.microsoft.com/office/word/2010/wordprocessingCanvas" xmlns:cx="http://schemas.microsoft.com/office/drawing/2014/chartex" xmlns:cx1="http://schemas.microsoft.com/office/drawing/2015/9/8/chartex" xmlns:cx2="http://schemas.microsoft.com/office/drawing/2015/10/21/chartex" xmlns:cx3="http://schemas.microsoft.com/office/drawing/2016/5/9/chartex" xmlns:cx4="http://schemas.microsoft.com/office/drawing/2016/5/10/chartex" xmlns:cx5="http://schemas.microsoft.com/office/drawing/2016/5/11/chartex" xmlns:cx6="http://schemas.microsoft.com/office/drawing/2016/5/12/chartex" xmlns:cx7="http://schemas.microsoft.com/office/drawing/2016/5/13/chartex" xmlns:cx8="http://schemas.microsoft.com/office/drawing/2016/5/14/chartex" xmlns:mc="http://schemas.openxmlformats.org/markup-compatibility/2006" xmlns:aink="http://schemas.microsoft.com/office/drawing/2016/ink" xmlns:am3d="http://schemas.microsoft.com/office/drawing/2017/model3d" xmlns:o="urn:schemas-microsoft-com:office:office" xmlns:oel="http://schemas.microsoft.com/office/2019/extlst" xmlns:r="http://schemas.openxmlformats.org/officeDocument/2006/relationships" xmlns:m="http://schemas.openxmlformats.org/officeDocument/2006/math" xmlns:v="urn:schemas-microsoft-com:vml" xmlns:wp14="http://schemas.microsoft.com/office/word/2010/wordprocessingDrawing" xmlns:wp="http://schemas.openxmlformats.org/drawingml/2006/wordprocessingDrawing" xmlns:w10="urn:schemas-microsoft-com:office:word" xmlns:w="http://schemas.openxmlformats.org/wordprocessingml/2006/main" xmlns:w14="http://schemas.microsoft.com/office/word/2010/wordml" xmlns:w15="http://schemas.microsoft.com/office/word/2012/wordml" xmlns:w16cex="http://schemas.microsoft.com/office/word/2018/wordml/cex" xmlns:w16cid="http://schemas.microsoft.com/office/word/2016/wordml/cid" xmlns:w16="http://schemas.microsoft.com/office/word/2018/wordml" xmlns:w16du="http://schemas.microsoft.com/office/word/2023/wordml/word16du" xmlns:w16sdtdh="http://schemas.microsoft.com/office/word/2020/wordml/sdtdatahash" xmlns:w16se="http://schemas.microsoft.com/office/word/2015/wordml/symex" xmlns:wpg="http://schemas.microsoft.com/office/word/2010/wordprocessingGroup" xmlns:wpi="http://schemas.microsoft.com/office/word/2010/wordprocessingInk" xmlns:wne="http://schemas.microsoft.com/office/word/2006/wordml" xmlns:wps="http://schemas.microsoft.com/office/word/2010/wordprocessingShape" mc:Ignorable="w14 w15 w16se w16cid w16 w16cex w16sdtdh w16du wp14">
+<w:numbering xmlns:wpc="http://schemas.microsoft.com/office/word/2010/wordprocessingCanvas" xmlns:cx="http://schemas.microsoft.com/office/drawing/2014/chartex" xmlns:cx1="http://schemas.microsoft.com/office/drawing/2015/9/8/chartex" xmlns:cx2="http://schemas.microsoft.com/office/drawing/2015/10/21/chartex" xmlns:cx3="http://schemas.microsoft.com/office/drawing/2016/5/9/chartex" xmlns:cx4="http://schemas.microsoft.com/office/drawing/2016/5/10/chartex" xmlns:cx5="http://schemas.microsoft.com/office/drawing/2016/5/11/chartex" xmlns:cx6="http://schemas.microsoft.com/office/drawing/2016/5/12/chartex" xmlns:cx7="http://schemas.microsoft.com/office/drawing/2016/5/13/chartex" xmlns:cx8="http://schemas.microsoft.com/office/drawing/2016/5/14/chartex" xmlns:mc="http://schemas.openxmlformats.org/markup-compatibility/2006" xmlns:aink="http://schemas.microsoft.com/office/drawing/2016/ink" xmlns:am3d="http://schemas.microsoft.com/office/drawing/2017/model3d" xmlns:o="urn:schemas-microsoft-com:office:office" xmlns:oel="http://schemas.microsoft.com/office/2019/extlst" xmlns:r="http://schemas.openxmlformats.org/officeDocument/2006/relationships" xmlns:m="http://schemas.openxmlformats.org/officeDocument/2006/math" xmlns:v="urn:schemas-microsoft-com:vml" xmlns:wp14="http://schemas.microsoft.com/office/word/2010/wordprocessingDrawing" xmlns:wp="http://schemas.openxmlformats.org/drawingml/2006/wordprocessingDrawing" xmlns:w10="urn:schemas-microsoft-com:office:word" xmlns:w="http://schemas.openxmlformats.org/wordprocessingml/2006/main" xmlns:w14="http://schemas.microsoft.com/office/word/2010/wordml" xmlns:w15="http://schemas.microsoft.com/office/word/2012/wordml" xmlns:w16cex="http://schemas.microsoft.com/office/word/2018/wordml/cex" xmlns:w16cid="http://schemas.microsoft.com/office/word/2016/wordml/cid" xmlns:w16="http://schemas.microsoft.com/office/word/2018/wordml" xmlns:w16du="http://schemas.microsoft.com/office/word/2023/wordml/word16du" xmlns:w16sdtdh="http://schemas.microsoft.com/office/word/2020/wordml/sdtdatahash" xmlns:w16sdtfl="http://schemas.microsoft.com/office/word/2024/wordml/sdtformatlock" xmlns:w16se="http://schemas.microsoft.com/office/word/2015/wordml/symex" xmlns:wpg="http://schemas.microsoft.com/office/word/2010/wordprocessingGroup" xmlns:wpi="http://schemas.microsoft.com/office/word/2010/wordprocessingInk" xmlns:wne="http://schemas.microsoft.com/office/word/2006/wordml" xmlns:wps="http://schemas.microsoft.com/office/word/2010/wordprocessingShape" mc:Ignorable="w14 w15 w16se w16cid w16 w16cex w16sdtdh w16sdtfl w16du wp14">
   <w:abstractNum w:abstractNumId="0" w15:restartNumberingAfterBreak="0">
     <w:nsid w:val="103036DA"/>
     <w:multiLevelType w:val="hybridMultilevel"/>
@@ -1628,7 +1832,7 @@
 </file>
 
 <file path=word/styles.xml><?xml version="1.0" encoding="utf-8"?>
-<w:styles xmlns:mc="http://schemas.openxmlformats.org/markup-compatibility/2006" xmlns:r="http://schemas.openxmlformats.org/officeDocument/2006/relationships" xmlns:w="http://schemas.openxmlformats.org/wordprocessingml/2006/main" xmlns:w14="http://schemas.microsoft.com/office/word/2010/wordml" xmlns:w15="http://schemas.microsoft.com/office/word/2012/wordml" xmlns:w16cex="http://schemas.microsoft.com/office/word/2018/wordml/cex" xmlns:w16cid="http://schemas.microsoft.com/office/word/2016/wordml/cid" xmlns:w16="http://schemas.microsoft.com/office/word/2018/wordml" xmlns:w16du="http://schemas.microsoft.com/office/word/2023/wordml/word16du" xmlns:w16sdtdh="http://schemas.microsoft.com/office/word/2020/wordml/sdtdatahash" xmlns:w16se="http://schemas.microsoft.com/office/word/2015/wordml/symex" mc:Ignorable="w14 w15 w16se w16cid w16 w16cex w16sdtdh w16du">
+<w:styles xmlns:mc="http://schemas.openxmlformats.org/markup-compatibility/2006" xmlns:r="http://schemas.openxmlformats.org/officeDocument/2006/relationships" xmlns:w="http://schemas.openxmlformats.org/wordprocessingml/2006/main" xmlns:w14="http://schemas.microsoft.com/office/word/2010/wordml" xmlns:w15="http://schemas.microsoft.com/office/word/2012/wordml" xmlns:w16cex="http://schemas.microsoft.com/office/word/2018/wordml/cex" xmlns:w16cid="http://schemas.microsoft.com/office/word/2016/wordml/cid" xmlns:w16="http://schemas.microsoft.com/office/word/2018/wordml" xmlns:w16du="http://schemas.microsoft.com/office/word/2023/wordml/word16du" xmlns:w16sdtdh="http://schemas.microsoft.com/office/word/2020/wordml/sdtdatahash" xmlns:w16sdtfl="http://schemas.microsoft.com/office/word/2024/wordml/sdtformatlock" xmlns:w16se="http://schemas.microsoft.com/office/word/2015/wordml/symex" mc:Ignorable="w14 w15 w16se w16cid w16 w16cex w16sdtdh w16sdtfl w16du">
   <w:docDefaults>
     <w:rPrDefault>
       <w:rPr>

</xml_diff>